<commit_message>
Translate image for chapter1
</commit_message>
<xml_diff>
--- a/utils/reference.docx
+++ b/utils/reference.docx
@@ -204,7 +204,7 @@
     <w:tbl>
       <w:tblPr>
         <w:tblStyle w:val="Table"/>
-        <w:tblW w:w="0" w:type="pct"/>
+        <w:tblW w:w="951" w:type="pct"/>
         <w:tblLook w:val="07E0" w:firstRow="1" w:lastRow="1" w:firstColumn="1" w:lastColumn="1" w:noHBand="1" w:noVBand="1"/>
       </w:tblPr>
       <w:tblGrid>
@@ -222,21 +222,37 @@
           <w:p>
             <w:pPr>
               <w:pStyle w:val="Compact"/>
+              <w:rPr>
+                <w:b/>
+                <w:bCs/>
+              </w:rPr>
             </w:pPr>
             <w:r>
+              <w:rPr>
+                <w:b/>
+                <w:bCs/>
+              </w:rPr>
               <w:t xml:space="preserve"> Table </w:t>
             </w:r>
           </w:p>
         </w:tc>
         <w:tc>
           <w:tcPr>
-            <w:tcW w:w="0" w:type="auto"/>
+            <w:tcW w:w="2500" w:type="pct"/>
           </w:tcPr>
           <w:p>
             <w:pPr>
               <w:pStyle w:val="Compact"/>
+              <w:rPr>
+                <w:b/>
+                <w:bCs/>
+              </w:rPr>
             </w:pPr>
             <w:r>
+              <w:rPr>
+                <w:b/>
+                <w:bCs/>
+              </w:rPr>
               <w:t xml:space="preserve"> Table </w:t>
             </w:r>
           </w:p>
@@ -258,7 +274,7 @@
         </w:tc>
         <w:tc>
           <w:tcPr>
-            <w:tcW w:w="0" w:type="auto"/>
+            <w:tcW w:w="2500" w:type="pct"/>
           </w:tcPr>
           <w:p>
             <w:pPr>
@@ -1753,6 +1769,7 @@
     <w:name w:val="Compact"/>
     <w:basedOn w:val="a0"/>
     <w:qFormat/>
+    <w:rsid w:val="004460AA"/>
     <w:pPr>
       <w:spacing w:before="36" w:after="36"/>
     </w:pPr>

</xml_diff>

<commit_message>
chapter 5 pretranslate 1 finish
</commit_message>
<xml_diff>
--- a/utils/reference.docx
+++ b/utils/reference.docx
@@ -1,6 +1,6 @@
 
 <file path=word/document.xml><?xml version="1.0" encoding="utf-8"?>
-<w:document xmlns:wpc="http://schemas.microsoft.com/office/word/2010/wordprocessingCanvas" xmlns:cx="http://schemas.microsoft.com/office/drawing/2014/chartex" xmlns:cx1="http://schemas.microsoft.com/office/drawing/2015/9/8/chartex" xmlns:cx2="http://schemas.microsoft.com/office/drawing/2015/10/21/chartex" xmlns:cx3="http://schemas.microsoft.com/office/drawing/2016/5/9/chartex" xmlns:cx4="http://schemas.microsoft.com/office/drawing/2016/5/10/chartex" xmlns:cx5="http://schemas.microsoft.com/office/drawing/2016/5/11/chartex" xmlns:cx6="http://schemas.microsoft.com/office/drawing/2016/5/12/chartex" xmlns:cx7="http://schemas.microsoft.com/office/drawing/2016/5/13/chartex" xmlns:cx8="http://schemas.microsoft.com/office/drawing/2016/5/14/chartex" xmlns:mc="http://schemas.openxmlformats.org/markup-compatibility/2006" xmlns:aink="http://schemas.microsoft.com/office/drawing/2016/ink" xmlns:am3d="http://schemas.microsoft.com/office/drawing/2017/model3d" xmlns:o="urn:schemas-microsoft-com:office:office" xmlns:oel="http://schemas.microsoft.com/office/2019/extlst" xmlns:r="http://schemas.openxmlformats.org/officeDocument/2006/relationships" xmlns:m="http://schemas.openxmlformats.org/officeDocument/2006/math" xmlns:v="urn:schemas-microsoft-com:vml" xmlns:wp14="http://schemas.microsoft.com/office/word/2010/wordprocessingDrawing" xmlns:wp="http://schemas.openxmlformats.org/drawingml/2006/wordprocessingDrawing" xmlns:w10="urn:schemas-microsoft-com:office:word" xmlns:w="http://schemas.openxmlformats.org/wordprocessingml/2006/main" xmlns:w14="http://schemas.microsoft.com/office/word/2010/wordml" xmlns:w15="http://schemas.microsoft.com/office/word/2012/wordml" xmlns:w16cex="http://schemas.microsoft.com/office/word/2018/wordml/cex" xmlns:w16cid="http://schemas.microsoft.com/office/word/2016/wordml/cid" xmlns:w16="http://schemas.microsoft.com/office/word/2018/wordml" xmlns:w16du="http://schemas.microsoft.com/office/word/2023/wordml/word16du" xmlns:w16sdtdh="http://schemas.microsoft.com/office/word/2020/wordml/sdtdatahash" xmlns:w16se="http://schemas.microsoft.com/office/word/2015/wordml/symex" xmlns:wpg="http://schemas.microsoft.com/office/word/2010/wordprocessingGroup" xmlns:wpi="http://schemas.microsoft.com/office/word/2010/wordprocessingInk" xmlns:wne="http://schemas.microsoft.com/office/word/2006/wordml" xmlns:wps="http://schemas.microsoft.com/office/word/2010/wordprocessingShape" mc:Ignorable="w14 w15 w16se w16cid w16 w16cex w16sdtdh wp14">
+<w:document xmlns:wpc="http://schemas.microsoft.com/office/word/2010/wordprocessingCanvas" xmlns:cx="http://schemas.microsoft.com/office/drawing/2014/chartex" xmlns:cx1="http://schemas.microsoft.com/office/drawing/2015/9/8/chartex" xmlns:cx2="http://schemas.microsoft.com/office/drawing/2015/10/21/chartex" xmlns:cx3="http://schemas.microsoft.com/office/drawing/2016/5/9/chartex" xmlns:cx4="http://schemas.microsoft.com/office/drawing/2016/5/10/chartex" xmlns:cx5="http://schemas.microsoft.com/office/drawing/2016/5/11/chartex" xmlns:cx6="http://schemas.microsoft.com/office/drawing/2016/5/12/chartex" xmlns:cx7="http://schemas.microsoft.com/office/drawing/2016/5/13/chartex" xmlns:cx8="http://schemas.microsoft.com/office/drawing/2016/5/14/chartex" xmlns:mc="http://schemas.openxmlformats.org/markup-compatibility/2006" xmlns:aink="http://schemas.microsoft.com/office/drawing/2016/ink" xmlns:am3d="http://schemas.microsoft.com/office/drawing/2017/model3d" xmlns:o="urn:schemas-microsoft-com:office:office" xmlns:oel="http://schemas.microsoft.com/office/2019/extlst" xmlns:r="http://schemas.openxmlformats.org/officeDocument/2006/relationships" xmlns:m="http://schemas.openxmlformats.org/officeDocument/2006/math" xmlns:v="urn:schemas-microsoft-com:vml" xmlns:wp14="http://schemas.microsoft.com/office/word/2010/wordprocessingDrawing" xmlns:wp="http://schemas.openxmlformats.org/drawingml/2006/wordprocessingDrawing" xmlns:w10="urn:schemas-microsoft-com:office:word" xmlns:w="http://schemas.openxmlformats.org/wordprocessingml/2006/main" xmlns:w14="http://schemas.microsoft.com/office/word/2010/wordml" xmlns:w15="http://schemas.microsoft.com/office/word/2012/wordml" xmlns:w16cex="http://schemas.microsoft.com/office/word/2018/wordml/cex" xmlns:w16cid="http://schemas.microsoft.com/office/word/2016/wordml/cid" xmlns:w16="http://schemas.microsoft.com/office/word/2018/wordml" xmlns:w16sdtdh="http://schemas.microsoft.com/office/word/2020/wordml/sdtdatahash" xmlns:w16se="http://schemas.microsoft.com/office/word/2015/wordml/symex" xmlns:wpg="http://schemas.microsoft.com/office/word/2010/wordprocessingGroup" xmlns:wpi="http://schemas.microsoft.com/office/word/2010/wordprocessingInk" xmlns:wne="http://schemas.microsoft.com/office/word/2006/wordml" xmlns:wps="http://schemas.microsoft.com/office/word/2010/wordprocessingShape" mc:Ignorable="w14 w15 w16se w16cid w16 w16cex w16sdtdh wp14">
   <w:body>
     <w:p>
       <w:pPr>
@@ -354,7 +354,7 @@
 </file>
 
 <file path=word/endnotes.xml><?xml version="1.0" encoding="utf-8"?>
-<w:endnotes xmlns:wpc="http://schemas.microsoft.com/office/word/2010/wordprocessingCanvas" xmlns:cx="http://schemas.microsoft.com/office/drawing/2014/chartex" xmlns:cx1="http://schemas.microsoft.com/office/drawing/2015/9/8/chartex" xmlns:cx2="http://schemas.microsoft.com/office/drawing/2015/10/21/chartex" xmlns:cx3="http://schemas.microsoft.com/office/drawing/2016/5/9/chartex" xmlns:cx4="http://schemas.microsoft.com/office/drawing/2016/5/10/chartex" xmlns:cx5="http://schemas.microsoft.com/office/drawing/2016/5/11/chartex" xmlns:cx6="http://schemas.microsoft.com/office/drawing/2016/5/12/chartex" xmlns:cx7="http://schemas.microsoft.com/office/drawing/2016/5/13/chartex" xmlns:cx8="http://schemas.microsoft.com/office/drawing/2016/5/14/chartex" xmlns:mc="http://schemas.openxmlformats.org/markup-compatibility/2006" xmlns:aink="http://schemas.microsoft.com/office/drawing/2016/ink" xmlns:am3d="http://schemas.microsoft.com/office/drawing/2017/model3d" xmlns:o="urn:schemas-microsoft-com:office:office" xmlns:oel="http://schemas.microsoft.com/office/2019/extlst" xmlns:r="http://schemas.openxmlformats.org/officeDocument/2006/relationships" xmlns:m="http://schemas.openxmlformats.org/officeDocument/2006/math" xmlns:v="urn:schemas-microsoft-com:vml" xmlns:wp14="http://schemas.microsoft.com/office/word/2010/wordprocessingDrawing" xmlns:wp="http://schemas.openxmlformats.org/drawingml/2006/wordprocessingDrawing" xmlns:w10="urn:schemas-microsoft-com:office:word" xmlns:w="http://schemas.openxmlformats.org/wordprocessingml/2006/main" xmlns:w14="http://schemas.microsoft.com/office/word/2010/wordml" xmlns:w15="http://schemas.microsoft.com/office/word/2012/wordml" xmlns:w16cex="http://schemas.microsoft.com/office/word/2018/wordml/cex" xmlns:w16cid="http://schemas.microsoft.com/office/word/2016/wordml/cid" xmlns:w16="http://schemas.microsoft.com/office/word/2018/wordml" xmlns:w16du="http://schemas.microsoft.com/office/word/2023/wordml/word16du" xmlns:w16sdtdh="http://schemas.microsoft.com/office/word/2020/wordml/sdtdatahash" xmlns:w16se="http://schemas.microsoft.com/office/word/2015/wordml/symex" xmlns:wpg="http://schemas.microsoft.com/office/word/2010/wordprocessingGroup" xmlns:wpi="http://schemas.microsoft.com/office/word/2010/wordprocessingInk" xmlns:wne="http://schemas.microsoft.com/office/word/2006/wordml" xmlns:wps="http://schemas.microsoft.com/office/word/2010/wordprocessingShape" mc:Ignorable="w14 w15 w16se w16cid w16 w16cex w16sdtdh wp14">
+<w:endnotes xmlns:wpc="http://schemas.microsoft.com/office/word/2010/wordprocessingCanvas" xmlns:cx="http://schemas.microsoft.com/office/drawing/2014/chartex" xmlns:cx1="http://schemas.microsoft.com/office/drawing/2015/9/8/chartex" xmlns:cx2="http://schemas.microsoft.com/office/drawing/2015/10/21/chartex" xmlns:cx3="http://schemas.microsoft.com/office/drawing/2016/5/9/chartex" xmlns:cx4="http://schemas.microsoft.com/office/drawing/2016/5/10/chartex" xmlns:cx5="http://schemas.microsoft.com/office/drawing/2016/5/11/chartex" xmlns:cx6="http://schemas.microsoft.com/office/drawing/2016/5/12/chartex" xmlns:cx7="http://schemas.microsoft.com/office/drawing/2016/5/13/chartex" xmlns:cx8="http://schemas.microsoft.com/office/drawing/2016/5/14/chartex" xmlns:mc="http://schemas.openxmlformats.org/markup-compatibility/2006" xmlns:aink="http://schemas.microsoft.com/office/drawing/2016/ink" xmlns:am3d="http://schemas.microsoft.com/office/drawing/2017/model3d" xmlns:o="urn:schemas-microsoft-com:office:office" xmlns:oel="http://schemas.microsoft.com/office/2019/extlst" xmlns:r="http://schemas.openxmlformats.org/officeDocument/2006/relationships" xmlns:m="http://schemas.openxmlformats.org/officeDocument/2006/math" xmlns:v="urn:schemas-microsoft-com:vml" xmlns:wp14="http://schemas.microsoft.com/office/word/2010/wordprocessingDrawing" xmlns:wp="http://schemas.openxmlformats.org/drawingml/2006/wordprocessingDrawing" xmlns:w10="urn:schemas-microsoft-com:office:word" xmlns:w="http://schemas.openxmlformats.org/wordprocessingml/2006/main" xmlns:w14="http://schemas.microsoft.com/office/word/2010/wordml" xmlns:w15="http://schemas.microsoft.com/office/word/2012/wordml" xmlns:w16cex="http://schemas.microsoft.com/office/word/2018/wordml/cex" xmlns:w16cid="http://schemas.microsoft.com/office/word/2016/wordml/cid" xmlns:w16="http://schemas.microsoft.com/office/word/2018/wordml" xmlns:w16sdtdh="http://schemas.microsoft.com/office/word/2020/wordml/sdtdatahash" xmlns:w16se="http://schemas.microsoft.com/office/word/2015/wordml/symex" xmlns:wpg="http://schemas.microsoft.com/office/word/2010/wordprocessingGroup" xmlns:wpi="http://schemas.microsoft.com/office/word/2010/wordprocessingInk" xmlns:wne="http://schemas.microsoft.com/office/word/2006/wordml" xmlns:wps="http://schemas.microsoft.com/office/word/2010/wordprocessingShape" mc:Ignorable="w14 w15 w16se w16cid w16 w16cex w16sdtdh wp14">
   <w:endnote w:type="separator" w:id="-1">
     <w:p>
       <w:pPr>
@@ -379,7 +379,7 @@
 </file>
 
 <file path=word/footnotes.xml><?xml version="1.0" encoding="utf-8"?>
-<w:footnotes xmlns:wpc="http://schemas.microsoft.com/office/word/2010/wordprocessingCanvas" xmlns:cx="http://schemas.microsoft.com/office/drawing/2014/chartex" xmlns:cx1="http://schemas.microsoft.com/office/drawing/2015/9/8/chartex" xmlns:cx2="http://schemas.microsoft.com/office/drawing/2015/10/21/chartex" xmlns:cx3="http://schemas.microsoft.com/office/drawing/2016/5/9/chartex" xmlns:cx4="http://schemas.microsoft.com/office/drawing/2016/5/10/chartex" xmlns:cx5="http://schemas.microsoft.com/office/drawing/2016/5/11/chartex" xmlns:cx6="http://schemas.microsoft.com/office/drawing/2016/5/12/chartex" xmlns:cx7="http://schemas.microsoft.com/office/drawing/2016/5/13/chartex" xmlns:cx8="http://schemas.microsoft.com/office/drawing/2016/5/14/chartex" xmlns:mc="http://schemas.openxmlformats.org/markup-compatibility/2006" xmlns:aink="http://schemas.microsoft.com/office/drawing/2016/ink" xmlns:am3d="http://schemas.microsoft.com/office/drawing/2017/model3d" xmlns:o="urn:schemas-microsoft-com:office:office" xmlns:oel="http://schemas.microsoft.com/office/2019/extlst" xmlns:r="http://schemas.openxmlformats.org/officeDocument/2006/relationships" xmlns:m="http://schemas.openxmlformats.org/officeDocument/2006/math" xmlns:v="urn:schemas-microsoft-com:vml" xmlns:wp14="http://schemas.microsoft.com/office/word/2010/wordprocessingDrawing" xmlns:wp="http://schemas.openxmlformats.org/drawingml/2006/wordprocessingDrawing" xmlns:w10="urn:schemas-microsoft-com:office:word" xmlns:w="http://schemas.openxmlformats.org/wordprocessingml/2006/main" xmlns:w14="http://schemas.microsoft.com/office/word/2010/wordml" xmlns:w15="http://schemas.microsoft.com/office/word/2012/wordml" xmlns:w16cex="http://schemas.microsoft.com/office/word/2018/wordml/cex" xmlns:w16cid="http://schemas.microsoft.com/office/word/2016/wordml/cid" xmlns:w16="http://schemas.microsoft.com/office/word/2018/wordml" xmlns:w16du="http://schemas.microsoft.com/office/word/2023/wordml/word16du" xmlns:w16sdtdh="http://schemas.microsoft.com/office/word/2020/wordml/sdtdatahash" xmlns:w16se="http://schemas.microsoft.com/office/word/2015/wordml/symex" xmlns:wpg="http://schemas.microsoft.com/office/word/2010/wordprocessingGroup" xmlns:wpi="http://schemas.microsoft.com/office/word/2010/wordprocessingInk" xmlns:wne="http://schemas.microsoft.com/office/word/2006/wordml" xmlns:wps="http://schemas.microsoft.com/office/word/2010/wordprocessingShape" mc:Ignorable="w14 w15 w16se w16cid w16 w16cex w16sdtdh wp14">
+<w:footnotes xmlns:wpc="http://schemas.microsoft.com/office/word/2010/wordprocessingCanvas" xmlns:cx="http://schemas.microsoft.com/office/drawing/2014/chartex" xmlns:cx1="http://schemas.microsoft.com/office/drawing/2015/9/8/chartex" xmlns:cx2="http://schemas.microsoft.com/office/drawing/2015/10/21/chartex" xmlns:cx3="http://schemas.microsoft.com/office/drawing/2016/5/9/chartex" xmlns:cx4="http://schemas.microsoft.com/office/drawing/2016/5/10/chartex" xmlns:cx5="http://schemas.microsoft.com/office/drawing/2016/5/11/chartex" xmlns:cx6="http://schemas.microsoft.com/office/drawing/2016/5/12/chartex" xmlns:cx7="http://schemas.microsoft.com/office/drawing/2016/5/13/chartex" xmlns:cx8="http://schemas.microsoft.com/office/drawing/2016/5/14/chartex" xmlns:mc="http://schemas.openxmlformats.org/markup-compatibility/2006" xmlns:aink="http://schemas.microsoft.com/office/drawing/2016/ink" xmlns:am3d="http://schemas.microsoft.com/office/drawing/2017/model3d" xmlns:o="urn:schemas-microsoft-com:office:office" xmlns:oel="http://schemas.microsoft.com/office/2019/extlst" xmlns:r="http://schemas.openxmlformats.org/officeDocument/2006/relationships" xmlns:m="http://schemas.openxmlformats.org/officeDocument/2006/math" xmlns:v="urn:schemas-microsoft-com:vml" xmlns:wp14="http://schemas.microsoft.com/office/word/2010/wordprocessingDrawing" xmlns:wp="http://schemas.openxmlformats.org/drawingml/2006/wordprocessingDrawing" xmlns:w10="urn:schemas-microsoft-com:office:word" xmlns:w="http://schemas.openxmlformats.org/wordprocessingml/2006/main" xmlns:w14="http://schemas.microsoft.com/office/word/2010/wordml" xmlns:w15="http://schemas.microsoft.com/office/word/2012/wordml" xmlns:w16cex="http://schemas.microsoft.com/office/word/2018/wordml/cex" xmlns:w16cid="http://schemas.microsoft.com/office/word/2016/wordml/cid" xmlns:w16="http://schemas.microsoft.com/office/word/2018/wordml" xmlns:w16sdtdh="http://schemas.microsoft.com/office/word/2020/wordml/sdtdatahash" xmlns:w16se="http://schemas.microsoft.com/office/word/2015/wordml/symex" xmlns:wpg="http://schemas.microsoft.com/office/word/2010/wordprocessingGroup" xmlns:wpi="http://schemas.microsoft.com/office/word/2010/wordprocessingInk" xmlns:wne="http://schemas.microsoft.com/office/word/2006/wordml" xmlns:wps="http://schemas.microsoft.com/office/word/2010/wordprocessingShape" mc:Ignorable="w14 w15 w16se w16cid w16 w16cex w16sdtdh wp14">
   <w:footnote w:type="separator" w:id="-1">
     <w:p>
       <w:r>
@@ -414,7 +414,7 @@
 </file>
 
 <file path=word/numbering.xml><?xml version="1.0" encoding="utf-8"?>
-<w:numbering xmlns:wpc="http://schemas.microsoft.com/office/word/2010/wordprocessingCanvas" xmlns:cx="http://schemas.microsoft.com/office/drawing/2014/chartex" xmlns:cx1="http://schemas.microsoft.com/office/drawing/2015/9/8/chartex" xmlns:cx2="http://schemas.microsoft.com/office/drawing/2015/10/21/chartex" xmlns:cx3="http://schemas.microsoft.com/office/drawing/2016/5/9/chartex" xmlns:cx4="http://schemas.microsoft.com/office/drawing/2016/5/10/chartex" xmlns:cx5="http://schemas.microsoft.com/office/drawing/2016/5/11/chartex" xmlns:cx6="http://schemas.microsoft.com/office/drawing/2016/5/12/chartex" xmlns:cx7="http://schemas.microsoft.com/office/drawing/2016/5/13/chartex" xmlns:cx8="http://schemas.microsoft.com/office/drawing/2016/5/14/chartex" xmlns:mc="http://schemas.openxmlformats.org/markup-compatibility/2006" xmlns:aink="http://schemas.microsoft.com/office/drawing/2016/ink" xmlns:am3d="http://schemas.microsoft.com/office/drawing/2017/model3d" xmlns:o="urn:schemas-microsoft-com:office:office" xmlns:oel="http://schemas.microsoft.com/office/2019/extlst" xmlns:r="http://schemas.openxmlformats.org/officeDocument/2006/relationships" xmlns:m="http://schemas.openxmlformats.org/officeDocument/2006/math" xmlns:v="urn:schemas-microsoft-com:vml" xmlns:wp14="http://schemas.microsoft.com/office/word/2010/wordprocessingDrawing" xmlns:wp="http://schemas.openxmlformats.org/drawingml/2006/wordprocessingDrawing" xmlns:w10="urn:schemas-microsoft-com:office:word" xmlns:w="http://schemas.openxmlformats.org/wordprocessingml/2006/main" xmlns:w14="http://schemas.microsoft.com/office/word/2010/wordml" xmlns:w15="http://schemas.microsoft.com/office/word/2012/wordml" xmlns:w16cex="http://schemas.microsoft.com/office/word/2018/wordml/cex" xmlns:w16cid="http://schemas.microsoft.com/office/word/2016/wordml/cid" xmlns:w16="http://schemas.microsoft.com/office/word/2018/wordml" xmlns:w16du="http://schemas.microsoft.com/office/word/2023/wordml/word16du" xmlns:w16sdtdh="http://schemas.microsoft.com/office/word/2020/wordml/sdtdatahash" xmlns:w16se="http://schemas.microsoft.com/office/word/2015/wordml/symex" xmlns:wpg="http://schemas.microsoft.com/office/word/2010/wordprocessingGroup" xmlns:wpi="http://schemas.microsoft.com/office/word/2010/wordprocessingInk" xmlns:wne="http://schemas.microsoft.com/office/word/2006/wordml" xmlns:wps="http://schemas.microsoft.com/office/word/2010/wordprocessingShape" mc:Ignorable="w14 w15 w16se w16cid w16 w16cex w16sdtdh wp14">
+<w:numbering xmlns:wpc="http://schemas.microsoft.com/office/word/2010/wordprocessingCanvas" xmlns:cx="http://schemas.microsoft.com/office/drawing/2014/chartex" xmlns:cx1="http://schemas.microsoft.com/office/drawing/2015/9/8/chartex" xmlns:cx2="http://schemas.microsoft.com/office/drawing/2015/10/21/chartex" xmlns:cx3="http://schemas.microsoft.com/office/drawing/2016/5/9/chartex" xmlns:cx4="http://schemas.microsoft.com/office/drawing/2016/5/10/chartex" xmlns:cx5="http://schemas.microsoft.com/office/drawing/2016/5/11/chartex" xmlns:cx6="http://schemas.microsoft.com/office/drawing/2016/5/12/chartex" xmlns:cx7="http://schemas.microsoft.com/office/drawing/2016/5/13/chartex" xmlns:cx8="http://schemas.microsoft.com/office/drawing/2016/5/14/chartex" xmlns:mc="http://schemas.openxmlformats.org/markup-compatibility/2006" xmlns:aink="http://schemas.microsoft.com/office/drawing/2016/ink" xmlns:am3d="http://schemas.microsoft.com/office/drawing/2017/model3d" xmlns:o="urn:schemas-microsoft-com:office:office" xmlns:oel="http://schemas.microsoft.com/office/2019/extlst" xmlns:r="http://schemas.openxmlformats.org/officeDocument/2006/relationships" xmlns:m="http://schemas.openxmlformats.org/officeDocument/2006/math" xmlns:v="urn:schemas-microsoft-com:vml" xmlns:wp14="http://schemas.microsoft.com/office/word/2010/wordprocessingDrawing" xmlns:wp="http://schemas.openxmlformats.org/drawingml/2006/wordprocessingDrawing" xmlns:w10="urn:schemas-microsoft-com:office:word" xmlns:w="http://schemas.openxmlformats.org/wordprocessingml/2006/main" xmlns:w14="http://schemas.microsoft.com/office/word/2010/wordml" xmlns:w15="http://schemas.microsoft.com/office/word/2012/wordml" xmlns:w16cex="http://schemas.microsoft.com/office/word/2018/wordml/cex" xmlns:w16cid="http://schemas.microsoft.com/office/word/2016/wordml/cid" xmlns:w16="http://schemas.microsoft.com/office/word/2018/wordml" xmlns:w16sdtdh="http://schemas.microsoft.com/office/word/2020/wordml/sdtdatahash" xmlns:w16se="http://schemas.microsoft.com/office/word/2015/wordml/symex" xmlns:wpg="http://schemas.microsoft.com/office/word/2010/wordprocessingGroup" xmlns:wpi="http://schemas.microsoft.com/office/word/2010/wordprocessingInk" xmlns:wne="http://schemas.microsoft.com/office/word/2006/wordml" xmlns:wps="http://schemas.microsoft.com/office/word/2010/wordprocessingShape" mc:Ignorable="w14 w15 w16se w16cid w16 w16cex w16sdtdh wp14">
   <w:abstractNum w:abstractNumId="0" w15:restartNumberingAfterBreak="0">
     <w:nsid w:val="FFFFFF7C"/>
     <w:multiLevelType w:val="singleLevel"/>
@@ -2107,6 +2107,32 @@
       <w:shd w:val="clear" w:color="auto" w:fill="F3F9FB"/>
     </w:rPr>
   </w:style>
+  <w:style w:type="paragraph" w:customStyle="1" w:styleId="Tip-red">
+    <w:name w:val="Tip-red"/>
+    <w:basedOn w:val="Definition"/>
+    <w:link w:val="Tip-red0"/>
+    <w:qFormat/>
+    <w:rsid w:val="00846B8D"/>
+    <w:pPr>
+      <w:pBdr>
+        <w:left w:val="single" w:sz="18" w:space="4" w:color="FF5050"/>
+      </w:pBdr>
+      <w:shd w:val="clear" w:color="auto" w:fill="F2DBDB" w:themeFill="accent2" w:themeFillTint="33"/>
+    </w:pPr>
+    <w:rPr>
+      <w:rFonts w:ascii="Segoe UI Emoji" w:hAnsi="Segoe UI Emoji" w:cs="Segoe UI Emoji"/>
+    </w:rPr>
+  </w:style>
+  <w:style w:type="character" w:customStyle="1" w:styleId="Tip-red0">
+    <w:name w:val="Tip-red 字符"/>
+    <w:basedOn w:val="Definition0"/>
+    <w:link w:val="Tip-red"/>
+    <w:rsid w:val="00846B8D"/>
+    <w:rPr>
+      <w:rFonts w:ascii="Segoe UI Emoji" w:hAnsi="Segoe UI Emoji" w:cs="Segoe UI Emoji"/>
+      <w:shd w:val="clear" w:color="auto" w:fill="F2DBDB" w:themeFill="accent2" w:themeFillTint="33"/>
+    </w:rPr>
+  </w:style>
 </w:styles>
 </file>
 

</xml_diff>

<commit_message>
add word format tool
</commit_message>
<xml_diff>
--- a/utils/reference.docx
+++ b/utils/reference.docx
@@ -1325,21 +1325,20 @@
   <w:style w:type="paragraph" w:customStyle="1" w:styleId="SourceCode">
     <w:name w:val="Source Code"/>
     <w:basedOn w:val="Definition"/>
-    <w:link w:val="SourceCode0"/>
-    <w:qFormat/>
-    <w:rsid w:val="00724728"/>
+    <w:qFormat/>
+    <w:rsid w:val="00067300"/>
     <w:pPr>
       <w:shd w:val="clear" w:color="auto" w:fill="F3F9FB"/>
     </w:pPr>
   </w:style>
-  <w:style w:type="character" w:customStyle="1" w:styleId="SourceCode0">
-    <w:name w:val="Source Code 字符"/>
-    <w:basedOn w:val="Definition0"/>
-    <w:link w:val="SourceCode"/>
-    <w:rsid w:val="00724728"/>
-    <w:rPr>
-      <w:shd w:val="clear" w:color="auto" w:fill="F3F9FB"/>
-    </w:rPr>
+  <w:style w:type="paragraph" w:customStyle="1" w:styleId="Pytorch">
+    <w:name w:val="Pytorch"/>
+    <w:basedOn w:val="SourceCode"/>
+    <w:qFormat/>
+    <w:rsid w:val="00067300"/>
+    <w:pPr>
+      <w:shd w:val="clear" w:color="auto" w:fill="F2DBDB" w:themeFill="accent2" w:themeFillTint="33"/>
+    </w:pPr>
   </w:style>
   <w:style w:type="paragraph" w:customStyle="1" w:styleId="Tip-red">
     <w:name w:val="Tip-red"/>
@@ -1427,48 +1426,11 @@
   <w:style w:type="paragraph" w:customStyle="1" w:styleId="TensorFlow">
     <w:name w:val="TensorFlow"/>
     <w:basedOn w:val="SourceCode"/>
-    <w:link w:val="TensorFlow0"/>
-    <w:qFormat/>
-    <w:rsid w:val="003E637C"/>
-    <w:pPr>
-      <w:shd w:val="clear" w:color="auto" w:fill="C6D9F1" w:themeFill="text2" w:themeFillTint="33"/>
-    </w:pPr>
-    <w:rPr>
-      <w:lang w:eastAsia="zh-CN"/>
-    </w:rPr>
-  </w:style>
-  <w:style w:type="paragraph" w:customStyle="1" w:styleId="Pytorch">
-    <w:name w:val="Pytorch"/>
-    <w:basedOn w:val="SourceCode"/>
-    <w:link w:val="Pytorch0"/>
-    <w:qFormat/>
-    <w:rsid w:val="003E637C"/>
-    <w:pPr>
-      <w:shd w:val="clear" w:color="auto" w:fill="FDE9D9" w:themeFill="accent6" w:themeFillTint="33"/>
-    </w:pPr>
-    <w:rPr>
-      <w:lang w:eastAsia="zh-CN"/>
-    </w:rPr>
-  </w:style>
-  <w:style w:type="character" w:customStyle="1" w:styleId="TensorFlow0">
-    <w:name w:val="TensorFlow 字符"/>
-    <w:basedOn w:val="Definition0"/>
-    <w:link w:val="TensorFlow"/>
-    <w:rsid w:val="00F64F9C"/>
-    <w:rPr>
-      <w:shd w:val="clear" w:color="auto" w:fill="C6D9F1" w:themeFill="text2" w:themeFillTint="33"/>
-      <w:lang w:eastAsia="zh-CN"/>
-    </w:rPr>
-  </w:style>
-  <w:style w:type="character" w:customStyle="1" w:styleId="Pytorch0">
-    <w:name w:val="Pytorch 字符"/>
-    <w:basedOn w:val="Definition0"/>
-    <w:link w:val="Pytorch"/>
-    <w:rsid w:val="00F64F9C"/>
-    <w:rPr>
-      <w:shd w:val="clear" w:color="auto" w:fill="FDE9D9" w:themeFill="accent6" w:themeFillTint="33"/>
-      <w:lang w:eastAsia="zh-CN"/>
-    </w:rPr>
+    <w:qFormat/>
+    <w:rsid w:val="00067300"/>
+    <w:pPr>
+      <w:shd w:val="clear" w:color="auto" w:fill="DAEEF3" w:themeFill="accent5" w:themeFillTint="33"/>
+    </w:pPr>
   </w:style>
 </w:styles>
 </file>

</xml_diff>